<commit_message>
Adding all my scheme content
</commit_message>
<xml_diff>
--- a/MyLectureNotes/AllNotes.docx
+++ b/MyLectureNotes/AllNotes.docx
@@ -381,6 +381,233 @@
       </w:r>
       <w:r>
         <w:t xml:space="preserve"> x) (* x x))</w:t>
+      </w:r>
+    </w:p>
+    <w:p/>
+    <w:p>
+      <w:pPr>
+        <w:jc w:val="center"/>
+        <w:rPr>
+          <w:b/>
+        </w:rPr>
+      </w:pPr>
+      <w:r>
+        <w:rPr>
+          <w:b/>
+        </w:rPr>
+        <w:lastRenderedPageBreak/>
+        <w:t>Scheme Notes: 2/15/17</w:t>
+      </w:r>
+    </w:p>
+    <w:p>
+      <w:pPr>
+        <w:jc w:val="center"/>
+        <w:rPr>
+          <w:b/>
+        </w:rPr>
+      </w:pPr>
+      <w:r>
+        <w:rPr>
+          <w:b/>
+        </w:rPr>
+        <w:t>From Slide Deck 3</w:t>
+      </w:r>
+    </w:p>
+    <w:p>
+      <w:pPr>
+        <w:jc w:val="center"/>
+        <w:rPr>
+          <w:b/>
+        </w:rPr>
+      </w:pPr>
+    </w:p>
+    <w:p>
+      <w:pPr>
+        <w:rPr>
+          <w:b/>
+        </w:rPr>
+      </w:pPr>
+      <w:r>
+        <w:rPr>
+          <w:b/>
+        </w:rPr>
+        <w:t>Pairs:</w:t>
+      </w:r>
+    </w:p>
+    <w:p>
+      <w:pPr>
+        <w:pStyle w:val="ListParagraph"/>
+        <w:numPr>
+          <w:ilvl w:val="0"/>
+          <w:numId w:val="4"/>
+        </w:numPr>
+        <w:rPr>
+          <w:b/>
+        </w:rPr>
+      </w:pPr>
+      <w:r>
+        <w:t>A method for producing a pair from two objects is called “cons”</w:t>
+      </w:r>
+    </w:p>
+    <w:p>
+      <w:pPr>
+        <w:pStyle w:val="ListParagraph"/>
+        <w:numPr>
+          <w:ilvl w:val="1"/>
+          <w:numId w:val="4"/>
+        </w:numPr>
+        <w:rPr>
+          <w:b/>
+        </w:rPr>
+      </w:pPr>
+      <w:r>
+        <w:t>E.g. p = (cons 1 2) -&gt; (1 . 2)</w:t>
+      </w:r>
+    </w:p>
+    <w:p>
+      <w:pPr>
+        <w:pStyle w:val="ListParagraph"/>
+        <w:numPr>
+          <w:ilvl w:val="1"/>
+          <w:numId w:val="4"/>
+        </w:numPr>
+        <w:rPr>
+          <w:b/>
+        </w:rPr>
+      </w:pPr>
+      <w:r>
+        <w:t>(car p) -&gt; 1</w:t>
+      </w:r>
+    </w:p>
+    <w:p>
+      <w:pPr>
+        <w:pStyle w:val="ListParagraph"/>
+        <w:numPr>
+          <w:ilvl w:val="1"/>
+          <w:numId w:val="4"/>
+        </w:numPr>
+        <w:rPr>
+          <w:b/>
+        </w:rPr>
+      </w:pPr>
+      <w:r>
+        <w:t>(cdr p) -&gt; 2</w:t>
+      </w:r>
+    </w:p>
+    <w:p>
+      <w:pPr>
+        <w:pStyle w:val="ListParagraph"/>
+        <w:numPr>
+          <w:ilvl w:val="0"/>
+          <w:numId w:val="4"/>
+        </w:numPr>
+        <w:rPr>
+          <w:b/>
+        </w:rPr>
+      </w:pPr>
+      <w:r>
+        <w:t>cons allows you to put objects into the pair slots (slot1, slot2)</w:t>
+      </w:r>
+    </w:p>
+    <w:p>
+      <w:pPr>
+        <w:pStyle w:val="ListParagraph"/>
+        <w:numPr>
+          <w:ilvl w:val="0"/>
+          <w:numId w:val="4"/>
+        </w:numPr>
+        <w:rPr>
+          <w:b/>
+        </w:rPr>
+      </w:pPr>
+      <w:r>
+        <w:t>we can also nest pairs within one slot</w:t>
+      </w:r>
+    </w:p>
+    <w:p>
+      <w:pPr>
+        <w:pStyle w:val="ListParagraph"/>
+        <w:numPr>
+          <w:ilvl w:val="1"/>
+          <w:numId w:val="4"/>
+        </w:numPr>
+        <w:rPr>
+          <w:b/>
+        </w:rPr>
+      </w:pPr>
+      <w:r>
+        <w:t>e.g. (cons (cons 1 2) 3) -&gt; [(1 2) 3]</w:t>
+      </w:r>
+    </w:p>
+    <w:p>
+      <w:pPr>
+        <w:rPr>
+          <w:b/>
+        </w:rPr>
+      </w:pPr>
+      <w:r>
+        <w:rPr>
+          <w:b/>
+        </w:rPr>
+        <w:t>Let:</w:t>
+      </w:r>
+    </w:p>
+    <w:p>
+      <w:pPr>
+        <w:pStyle w:val="ListParagraph"/>
+        <w:numPr>
+          <w:ilvl w:val="0"/>
+          <w:numId w:val="5"/>
+        </w:numPr>
+        <w:rPr>
+          <w:b/>
+        </w:rPr>
+      </w:pPr>
+      <w:r>
+        <w:t>if you need to make the same recursive call 3 times, using let to store the recursive call in a variable is less expensive than making 3 separate recursive calls</w:t>
+      </w:r>
+    </w:p>
+    <w:p>
+      <w:pPr>
+        <w:rPr>
+          <w:b/>
+        </w:rPr>
+      </w:pPr>
+      <w:r>
+        <w:rPr>
+          <w:b/>
+        </w:rPr>
+        <w:t>Lists:</w:t>
+      </w:r>
+    </w:p>
+    <w:p>
+      <w:pPr>
+        <w:pStyle w:val="ListParagraph"/>
+        <w:numPr>
+          <w:ilvl w:val="0"/>
+          <w:numId w:val="5"/>
+        </w:numPr>
+        <w:rPr>
+          <w:b/>
+        </w:rPr>
+      </w:pPr>
+      <w:r>
+        <w:t>In Scheme lists are always terminated by the empty list</w:t>
+      </w:r>
+    </w:p>
+    <w:p>
+      <w:pPr>
+        <w:pStyle w:val="ListParagraph"/>
+        <w:numPr>
+          <w:ilvl w:val="0"/>
+          <w:numId w:val="5"/>
+        </w:numPr>
+        <w:rPr>
+          <w:b/>
+        </w:rPr>
+      </w:pPr>
+      <w:r>
+        <w:t>The list (1 2) is (1 . (2 . ())) as a pair</w:t>
       </w:r>
       <w:bookmarkStart w:id="0" w:name="_GoBack"/>
       <w:bookmarkEnd w:id="0"/>
@@ -510,6 +737,232 @@
     </w:lvl>
   </w:abstractNum>
   <w:abstractNum w:abstractNumId="1">
+    <w:nsid w:val="25DD4D88"/>
+    <w:multiLevelType w:val="hybridMultilevel"/>
+    <w:tmpl w:val="6E2E38DA"/>
+    <w:lvl w:ilvl="0" w:tplc="04090001">
+      <w:start w:val="1"/>
+      <w:numFmt w:val="bullet"/>
+      <w:lvlText w:val=""/>
+      <w:lvlJc w:val="left"/>
+      <w:pPr>
+        <w:ind w:left="720" w:hanging="360"/>
+      </w:pPr>
+      <w:rPr>
+        <w:rFonts w:ascii="Symbol" w:hAnsi="Symbol" w:hint="default"/>
+      </w:rPr>
+    </w:lvl>
+    <w:lvl w:ilvl="1" w:tplc="04090003" w:tentative="1">
+      <w:start w:val="1"/>
+      <w:numFmt w:val="bullet"/>
+      <w:lvlText w:val="o"/>
+      <w:lvlJc w:val="left"/>
+      <w:pPr>
+        <w:ind w:left="1440" w:hanging="360"/>
+      </w:pPr>
+      <w:rPr>
+        <w:rFonts w:ascii="Courier New" w:hAnsi="Courier New" w:cs="Courier New" w:hint="default"/>
+      </w:rPr>
+    </w:lvl>
+    <w:lvl w:ilvl="2" w:tplc="04090005" w:tentative="1">
+      <w:start w:val="1"/>
+      <w:numFmt w:val="bullet"/>
+      <w:lvlText w:val=""/>
+      <w:lvlJc w:val="left"/>
+      <w:pPr>
+        <w:ind w:left="2160" w:hanging="360"/>
+      </w:pPr>
+      <w:rPr>
+        <w:rFonts w:ascii="Wingdings" w:hAnsi="Wingdings" w:hint="default"/>
+      </w:rPr>
+    </w:lvl>
+    <w:lvl w:ilvl="3" w:tplc="04090001" w:tentative="1">
+      <w:start w:val="1"/>
+      <w:numFmt w:val="bullet"/>
+      <w:lvlText w:val=""/>
+      <w:lvlJc w:val="left"/>
+      <w:pPr>
+        <w:ind w:left="2880" w:hanging="360"/>
+      </w:pPr>
+      <w:rPr>
+        <w:rFonts w:ascii="Symbol" w:hAnsi="Symbol" w:hint="default"/>
+      </w:rPr>
+    </w:lvl>
+    <w:lvl w:ilvl="4" w:tplc="04090003" w:tentative="1">
+      <w:start w:val="1"/>
+      <w:numFmt w:val="bullet"/>
+      <w:lvlText w:val="o"/>
+      <w:lvlJc w:val="left"/>
+      <w:pPr>
+        <w:ind w:left="3600" w:hanging="360"/>
+      </w:pPr>
+      <w:rPr>
+        <w:rFonts w:ascii="Courier New" w:hAnsi="Courier New" w:cs="Courier New" w:hint="default"/>
+      </w:rPr>
+    </w:lvl>
+    <w:lvl w:ilvl="5" w:tplc="04090005" w:tentative="1">
+      <w:start w:val="1"/>
+      <w:numFmt w:val="bullet"/>
+      <w:lvlText w:val=""/>
+      <w:lvlJc w:val="left"/>
+      <w:pPr>
+        <w:ind w:left="4320" w:hanging="360"/>
+      </w:pPr>
+      <w:rPr>
+        <w:rFonts w:ascii="Wingdings" w:hAnsi="Wingdings" w:hint="default"/>
+      </w:rPr>
+    </w:lvl>
+    <w:lvl w:ilvl="6" w:tplc="04090001" w:tentative="1">
+      <w:start w:val="1"/>
+      <w:numFmt w:val="bullet"/>
+      <w:lvlText w:val=""/>
+      <w:lvlJc w:val="left"/>
+      <w:pPr>
+        <w:ind w:left="5040" w:hanging="360"/>
+      </w:pPr>
+      <w:rPr>
+        <w:rFonts w:ascii="Symbol" w:hAnsi="Symbol" w:hint="default"/>
+      </w:rPr>
+    </w:lvl>
+    <w:lvl w:ilvl="7" w:tplc="04090003" w:tentative="1">
+      <w:start w:val="1"/>
+      <w:numFmt w:val="bullet"/>
+      <w:lvlText w:val="o"/>
+      <w:lvlJc w:val="left"/>
+      <w:pPr>
+        <w:ind w:left="5760" w:hanging="360"/>
+      </w:pPr>
+      <w:rPr>
+        <w:rFonts w:ascii="Courier New" w:hAnsi="Courier New" w:cs="Courier New" w:hint="default"/>
+      </w:rPr>
+    </w:lvl>
+    <w:lvl w:ilvl="8" w:tplc="04090005" w:tentative="1">
+      <w:start w:val="1"/>
+      <w:numFmt w:val="bullet"/>
+      <w:lvlText w:val=""/>
+      <w:lvlJc w:val="left"/>
+      <w:pPr>
+        <w:ind w:left="6480" w:hanging="360"/>
+      </w:pPr>
+      <w:rPr>
+        <w:rFonts w:ascii="Wingdings" w:hAnsi="Wingdings" w:hint="default"/>
+      </w:rPr>
+    </w:lvl>
+  </w:abstractNum>
+  <w:abstractNum w:abstractNumId="2">
+    <w:nsid w:val="4C132BD2"/>
+    <w:multiLevelType w:val="hybridMultilevel"/>
+    <w:tmpl w:val="9F80A11A"/>
+    <w:lvl w:ilvl="0" w:tplc="04090001">
+      <w:start w:val="1"/>
+      <w:numFmt w:val="bullet"/>
+      <w:lvlText w:val=""/>
+      <w:lvlJc w:val="left"/>
+      <w:pPr>
+        <w:ind w:left="720" w:hanging="360"/>
+      </w:pPr>
+      <w:rPr>
+        <w:rFonts w:ascii="Symbol" w:hAnsi="Symbol" w:hint="default"/>
+      </w:rPr>
+    </w:lvl>
+    <w:lvl w:ilvl="1" w:tplc="04090003">
+      <w:start w:val="1"/>
+      <w:numFmt w:val="bullet"/>
+      <w:lvlText w:val="o"/>
+      <w:lvlJc w:val="left"/>
+      <w:pPr>
+        <w:ind w:left="1440" w:hanging="360"/>
+      </w:pPr>
+      <w:rPr>
+        <w:rFonts w:ascii="Courier New" w:hAnsi="Courier New" w:cs="Courier New" w:hint="default"/>
+      </w:rPr>
+    </w:lvl>
+    <w:lvl w:ilvl="2" w:tplc="04090005" w:tentative="1">
+      <w:start w:val="1"/>
+      <w:numFmt w:val="bullet"/>
+      <w:lvlText w:val=""/>
+      <w:lvlJc w:val="left"/>
+      <w:pPr>
+        <w:ind w:left="2160" w:hanging="360"/>
+      </w:pPr>
+      <w:rPr>
+        <w:rFonts w:ascii="Wingdings" w:hAnsi="Wingdings" w:hint="default"/>
+      </w:rPr>
+    </w:lvl>
+    <w:lvl w:ilvl="3" w:tplc="04090001" w:tentative="1">
+      <w:start w:val="1"/>
+      <w:numFmt w:val="bullet"/>
+      <w:lvlText w:val=""/>
+      <w:lvlJc w:val="left"/>
+      <w:pPr>
+        <w:ind w:left="2880" w:hanging="360"/>
+      </w:pPr>
+      <w:rPr>
+        <w:rFonts w:ascii="Symbol" w:hAnsi="Symbol" w:hint="default"/>
+      </w:rPr>
+    </w:lvl>
+    <w:lvl w:ilvl="4" w:tplc="04090003" w:tentative="1">
+      <w:start w:val="1"/>
+      <w:numFmt w:val="bullet"/>
+      <w:lvlText w:val="o"/>
+      <w:lvlJc w:val="left"/>
+      <w:pPr>
+        <w:ind w:left="3600" w:hanging="360"/>
+      </w:pPr>
+      <w:rPr>
+        <w:rFonts w:ascii="Courier New" w:hAnsi="Courier New" w:cs="Courier New" w:hint="default"/>
+      </w:rPr>
+    </w:lvl>
+    <w:lvl w:ilvl="5" w:tplc="04090005" w:tentative="1">
+      <w:start w:val="1"/>
+      <w:numFmt w:val="bullet"/>
+      <w:lvlText w:val=""/>
+      <w:lvlJc w:val="left"/>
+      <w:pPr>
+        <w:ind w:left="4320" w:hanging="360"/>
+      </w:pPr>
+      <w:rPr>
+        <w:rFonts w:ascii="Wingdings" w:hAnsi="Wingdings" w:hint="default"/>
+      </w:rPr>
+    </w:lvl>
+    <w:lvl w:ilvl="6" w:tplc="04090001" w:tentative="1">
+      <w:start w:val="1"/>
+      <w:numFmt w:val="bullet"/>
+      <w:lvlText w:val=""/>
+      <w:lvlJc w:val="left"/>
+      <w:pPr>
+        <w:ind w:left="5040" w:hanging="360"/>
+      </w:pPr>
+      <w:rPr>
+        <w:rFonts w:ascii="Symbol" w:hAnsi="Symbol" w:hint="default"/>
+      </w:rPr>
+    </w:lvl>
+    <w:lvl w:ilvl="7" w:tplc="04090003" w:tentative="1">
+      <w:start w:val="1"/>
+      <w:numFmt w:val="bullet"/>
+      <w:lvlText w:val="o"/>
+      <w:lvlJc w:val="left"/>
+      <w:pPr>
+        <w:ind w:left="5760" w:hanging="360"/>
+      </w:pPr>
+      <w:rPr>
+        <w:rFonts w:ascii="Courier New" w:hAnsi="Courier New" w:cs="Courier New" w:hint="default"/>
+      </w:rPr>
+    </w:lvl>
+    <w:lvl w:ilvl="8" w:tplc="04090005" w:tentative="1">
+      <w:start w:val="1"/>
+      <w:numFmt w:val="bullet"/>
+      <w:lvlText w:val=""/>
+      <w:lvlJc w:val="left"/>
+      <w:pPr>
+        <w:ind w:left="6480" w:hanging="360"/>
+      </w:pPr>
+      <w:rPr>
+        <w:rFonts w:ascii="Wingdings" w:hAnsi="Wingdings" w:hint="default"/>
+      </w:rPr>
+    </w:lvl>
+  </w:abstractNum>
+  <w:abstractNum w:abstractNumId="3">
     <w:nsid w:val="564259EB"/>
     <w:multiLevelType w:val="hybridMultilevel"/>
     <w:tmpl w:val="8EEA2460"/>
@@ -622,7 +1075,7 @@
       </w:rPr>
     </w:lvl>
   </w:abstractNum>
-  <w:abstractNum w:abstractNumId="2">
+  <w:abstractNum w:abstractNumId="4">
     <w:nsid w:val="7A444A60"/>
     <w:multiLevelType w:val="hybridMultilevel"/>
     <w:tmpl w:val="1CC04C96"/>
@@ -736,13 +1189,19 @@
     </w:lvl>
   </w:abstractNum>
   <w:num w:numId="1">
-    <w:abstractNumId w:val="1"/>
+    <w:abstractNumId w:val="3"/>
   </w:num>
   <w:num w:numId="2">
     <w:abstractNumId w:val="0"/>
   </w:num>
   <w:num w:numId="3">
+    <w:abstractNumId w:val="4"/>
+  </w:num>
+  <w:num w:numId="4">
     <w:abstractNumId w:val="2"/>
+  </w:num>
+  <w:num w:numId="5">
+    <w:abstractNumId w:val="1"/>
   </w:num>
 </w:numbering>
 </file>

</xml_diff>